<commit_message>
add sample docx files
</commit_message>
<xml_diff>
--- a/test/test_files/docx/sample_docx_with_links.docx
+++ b/test/test_files/docx/sample_docx_with_links.docx
@@ -237,20 +237,480 @@
     </w:p>
     <w:p>
       <w:r>
+        <w:t xml:space="preserve">Format (PDF) Adobe Systems made the PDF </w:t>
+      </w:r>
+      <w:proofErr w:type="spellStart"/>
+      <w:r>
+        <w:t>speci</w:t>
+      </w:r>
+      <w:proofErr w:type="spellEnd"/>
+      <w:r>
+        <w:rPr>
+          <w:lang w:val="es-ES"/>
+        </w:rPr>
+        <w:t>ﬁ</w:t>
+      </w:r>
+      <w:r>
+        <w:t>cation available free of</w:t>
+      </w:r>
+    </w:p>
+    <w:p>
+      <w:r>
+        <w:t>charge in 1993. In the early years PDF was popular mainly in desktop</w:t>
+      </w:r>
+    </w:p>
+    <w:p>
+      <w:r>
+        <w:t>publishing work</w:t>
+      </w:r>
+      <w:r>
+        <w:rPr>
+          <w:lang w:val="es-ES"/>
+        </w:rPr>
+        <w:t>ﬂ</w:t>
+      </w:r>
+      <w:proofErr w:type="spellStart"/>
+      <w:r>
+        <w:t>ows</w:t>
+      </w:r>
+      <w:proofErr w:type="spellEnd"/>
+      <w:r>
+        <w:t xml:space="preserve">, and competed with a variety of formats such as </w:t>
+      </w:r>
+      <w:proofErr w:type="spellStart"/>
+      <w:r>
+        <w:t>DjVu</w:t>
+      </w:r>
+      <w:proofErr w:type="spellEnd"/>
+      <w:r>
+        <w:t>,</w:t>
+      </w:r>
+    </w:p>
+    <w:p>
+      <w:r>
+        <w:t>Envoy, Common Ground Digital Paper, Farallon Replica and even Adobe's</w:t>
+      </w:r>
+    </w:p>
+    <w:p>
+      <w:r>
+        <w:t xml:space="preserve">own PostScript format. </w:t>
+      </w:r>
+      <w:hyperlink r:id="rId5" w:history="1">
+        <w:r>
+          <w:rPr>
+            <w:rStyle w:val="Hyperlink"/>
+          </w:rPr>
+          <w:t>PDF</w:t>
+        </w:r>
+      </w:hyperlink>
+      <w:r>
+        <w:t xml:space="preserve"> was a proprietary format controlled by Adobe</w:t>
+      </w:r>
+    </w:p>
+    <w:p>
+      <w:r>
+        <w:t>until it was released as an open standard on July 1, 2008, and published by</w:t>
+      </w:r>
+    </w:p>
+    <w:p>
+      <w:r>
+        <w:t>the International Organization for Standardization as ISO 32000-1:2008, at</w:t>
+      </w:r>
+    </w:p>
+    <w:p>
+      <w:r>
+        <w:t xml:space="preserve">which time control of the </w:t>
+      </w:r>
+      <w:proofErr w:type="spellStart"/>
+      <w:r>
+        <w:t>speci</w:t>
+      </w:r>
+      <w:proofErr w:type="spellEnd"/>
+      <w:r>
+        <w:rPr>
+          <w:lang w:val="es-ES"/>
+        </w:rPr>
+        <w:t>ﬁ</w:t>
+      </w:r>
+      <w:r>
+        <w:t>cation passed to an ISO Committee of</w:t>
+      </w:r>
+    </w:p>
+    <w:p>
+      <w:r>
+        <w:t>volunteer industry experts. In 2008, Adobe published a Public Patent License</w:t>
+      </w:r>
+    </w:p>
+    <w:p>
+      <w:r>
+        <w:t>to ISO 32000-1 granting royalty-free rights for all patents owned by Adobe</w:t>
+      </w:r>
+    </w:p>
+    <w:p>
+      <w:r>
+        <w:t>that are necessary to make, use, sell, and distribute PDF-compliant</w:t>
+      </w:r>
+    </w:p>
+    <w:p>
+      <w:r>
+        <w:t xml:space="preserve">implementations. PDF 1.7, the sixth edition of the PDF </w:t>
+      </w:r>
+      <w:proofErr w:type="spellStart"/>
+      <w:r>
+        <w:t>speci</w:t>
+      </w:r>
+      <w:proofErr w:type="spellEnd"/>
+      <w:r>
+        <w:rPr>
+          <w:lang w:val="es-ES"/>
+        </w:rPr>
+        <w:t>ﬁ</w:t>
+      </w:r>
+      <w:r>
+        <w:t>cation that</w:t>
+      </w:r>
+    </w:p>
+    <w:p>
+      <w:r>
+        <w:t>became ISO 32000-1, includes some proprietary technologies de</w:t>
+      </w:r>
+      <w:r>
+        <w:rPr>
+          <w:lang w:val="es-ES"/>
+        </w:rPr>
+        <w:t>ﬁ</w:t>
+      </w:r>
+      <w:proofErr w:type="spellStart"/>
+      <w:r>
+        <w:t>ned</w:t>
+      </w:r>
+      <w:proofErr w:type="spellEnd"/>
+      <w:r>
+        <w:t xml:space="preserve"> only by</w:t>
+      </w:r>
+    </w:p>
+    <w:p>
+      <w:r>
+        <w:t>Adobe, such as Adobe XML Forms Architecture (XFA) and JavaScript</w:t>
+      </w:r>
+    </w:p>
+    <w:p>
+      <w:r>
+        <w:t>extension for Acrobat, which are referenced by ISO 32000-1 as normative</w:t>
+      </w:r>
+    </w:p>
+    <w:p>
+      <w:r>
+        <w:t>and indispensable for the full implementation of the ISO 32000-1</w:t>
+      </w:r>
+    </w:p>
+    <w:p>
+      <w:proofErr w:type="spellStart"/>
+      <w:r>
+        <w:t>speci</w:t>
+      </w:r>
+      <w:proofErr w:type="spellEnd"/>
+      <w:r>
+        <w:rPr>
+          <w:lang w:val="es-ES"/>
+        </w:rPr>
+        <w:t>ﬁ</w:t>
+      </w:r>
+      <w:r>
+        <w:t xml:space="preserve">cation. These proprietary technologies are not standardized and </w:t>
+      </w:r>
+      <w:proofErr w:type="gramStart"/>
+      <w:r>
+        <w:t>their</w:t>
+      </w:r>
+      <w:proofErr w:type="gramEnd"/>
+    </w:p>
+    <w:p>
+      <w:proofErr w:type="spellStart"/>
+      <w:r>
+        <w:t>speci</w:t>
+      </w:r>
+      <w:proofErr w:type="spellEnd"/>
+      <w:r>
+        <w:rPr>
+          <w:lang w:val="es-ES"/>
+        </w:rPr>
+        <w:t>ﬁ</w:t>
+      </w:r>
+      <w:r>
+        <w:t>cation is published only on Adobe's website. Many of them are also not</w:t>
+      </w:r>
+    </w:p>
+    <w:p>
+      <w:r>
+        <w:t>supported by popular third-party implementations of PDF.</w:t>
+      </w:r>
+    </w:p>
+    <w:p>
+      <w:r>
+        <w:t xml:space="preserve">Format (PDF) Adobe Systems made the PDF </w:t>
+      </w:r>
+      <w:proofErr w:type="spellStart"/>
+      <w:r>
+        <w:t>speci</w:t>
+      </w:r>
+      <w:proofErr w:type="spellEnd"/>
+      <w:r>
+        <w:rPr>
+          <w:lang w:val="es-ES"/>
+        </w:rPr>
+        <w:t>ﬁ</w:t>
+      </w:r>
+      <w:r>
+        <w:t xml:space="preserve">cation </w:t>
+      </w:r>
+      <w:r>
+        <w:t>before</w:t>
+      </w:r>
+      <w:r>
+        <w:t xml:space="preserve"> </w:t>
+      </w:r>
+      <w:r>
+        <w:t>link</w:t>
+      </w:r>
+      <w:r>
+        <w:t xml:space="preserve"> </w:t>
+      </w:r>
+      <w:hyperlink r:id="rId6" w:history="1">
+        <w:r>
+          <w:rPr>
+            <w:rStyle w:val="Hyperlink"/>
+          </w:rPr>
+          <w:t>of</w:t>
+        </w:r>
+      </w:hyperlink>
+    </w:p>
+    <w:p>
+      <w:hyperlink r:id="rId7" w:history="1">
+        <w:r>
+          <w:rPr>
+            <w:rStyle w:val="Hyperlink"/>
+          </w:rPr>
+          <w:t>charge</w:t>
+        </w:r>
+      </w:hyperlink>
+      <w:r>
+        <w:t xml:space="preserve"> a</w:t>
+      </w:r>
+      <w:r>
+        <w:t>fter link</w:t>
+      </w:r>
+      <w:r>
+        <w:t xml:space="preserve"> in 1993. In the early years PDF was popular mainly in desktop</w:t>
+      </w:r>
+    </w:p>
+    <w:p>
+      <w:r>
+        <w:t>publishing work</w:t>
+      </w:r>
+      <w:r>
+        <w:rPr>
+          <w:lang w:val="es-ES"/>
+        </w:rPr>
+        <w:t>ﬂ</w:t>
+      </w:r>
+      <w:proofErr w:type="spellStart"/>
+      <w:r>
+        <w:t>ows</w:t>
+      </w:r>
+      <w:proofErr w:type="spellEnd"/>
+      <w:r>
+        <w:t xml:space="preserve">, and competed with a variety of formats such as </w:t>
+      </w:r>
+      <w:proofErr w:type="spellStart"/>
+      <w:r>
+        <w:t>DjVu</w:t>
+      </w:r>
+      <w:proofErr w:type="spellEnd"/>
+      <w:r>
+        <w:t>,</w:t>
+      </w:r>
+    </w:p>
+    <w:p>
+      <w:r>
+        <w:t>Envoy, Common Ground Digital Paper, Farallon Replica and even Adobe's</w:t>
+      </w:r>
+    </w:p>
+    <w:p>
+      <w:r>
+        <w:t xml:space="preserve">own PostScript format. </w:t>
+      </w:r>
+      <w:hyperlink r:id="rId8" w:history="1">
+        <w:r>
+          <w:rPr>
+            <w:rStyle w:val="Hyperlink"/>
+          </w:rPr>
+          <w:t>PDF</w:t>
+        </w:r>
+      </w:hyperlink>
+      <w:r>
+        <w:t xml:space="preserve"> was a proprietary format controlled by Adobe</w:t>
+      </w:r>
+    </w:p>
+    <w:p>
+      <w:r>
+        <w:t>until it was released as an open standard on July 1, 2008, and published by</w:t>
+      </w:r>
+    </w:p>
+    <w:p>
+      <w:r>
+        <w:t>the International Organization for Standardization as ISO 32000-1:2008, at</w:t>
+      </w:r>
+    </w:p>
+    <w:p>
+      <w:r>
+        <w:t xml:space="preserve">which time control of the </w:t>
+      </w:r>
+      <w:proofErr w:type="spellStart"/>
+      <w:r>
+        <w:t>speci</w:t>
+      </w:r>
+      <w:proofErr w:type="spellEnd"/>
+      <w:r>
+        <w:rPr>
+          <w:lang w:val="es-ES"/>
+        </w:rPr>
+        <w:t>ﬁ</w:t>
+      </w:r>
+      <w:r>
+        <w:t>cation passed to an ISO Committee of</w:t>
+      </w:r>
+    </w:p>
+    <w:p>
+      <w:r>
+        <w:t>volunteer industry experts. In 2008, Adobe published a Public Patent License</w:t>
+      </w:r>
+    </w:p>
+    <w:p>
+      <w:r>
+        <w:t>to ISO 32000-1 granting royalty-free rights for all patents owned by Adobe</w:t>
+      </w:r>
+    </w:p>
+    <w:p>
+      <w:r>
+        <w:t>that are necessary to make, use, sell, and distribute PDF-compliant</w:t>
+      </w:r>
+    </w:p>
+    <w:p>
+      <w:r>
+        <w:t xml:space="preserve">implementations. PDF 1.7, the sixth edition of the PDF </w:t>
+      </w:r>
+      <w:proofErr w:type="spellStart"/>
+      <w:r>
+        <w:t>speci</w:t>
+      </w:r>
+      <w:proofErr w:type="spellEnd"/>
+      <w:r>
+        <w:rPr>
+          <w:lang w:val="es-ES"/>
+        </w:rPr>
+        <w:t>ﬁ</w:t>
+      </w:r>
+      <w:r>
+        <w:t>cation that</w:t>
+      </w:r>
+    </w:p>
+    <w:p>
+      <w:r>
+        <w:t>became ISO 32000-1, includes some proprietary technologies de</w:t>
+      </w:r>
+      <w:r>
+        <w:rPr>
+          <w:lang w:val="es-ES"/>
+        </w:rPr>
+        <w:t>ﬁ</w:t>
+      </w:r>
+      <w:proofErr w:type="spellStart"/>
+      <w:r>
+        <w:t>ned</w:t>
+      </w:r>
+      <w:proofErr w:type="spellEnd"/>
+      <w:r>
+        <w:t xml:space="preserve"> only by</w:t>
+      </w:r>
+    </w:p>
+    <w:p>
+      <w:r>
+        <w:t>Adobe, such as Adobe XML Forms Architecture (XFA) and JavaScript</w:t>
+      </w:r>
+    </w:p>
+    <w:p>
+      <w:r>
+        <w:t>extension for Acrobat, which are referenced by ISO 32000-1 as normative</w:t>
+      </w:r>
+    </w:p>
+    <w:p>
+      <w:r>
+        <w:t>and indispensable for the full implementation of the ISO 32000-1</w:t>
+      </w:r>
+    </w:p>
+    <w:p>
+      <w:proofErr w:type="spellStart"/>
+      <w:r>
+        <w:t>speci</w:t>
+      </w:r>
+      <w:proofErr w:type="spellEnd"/>
+      <w:r>
+        <w:rPr>
+          <w:lang w:val="es-ES"/>
+        </w:rPr>
+        <w:t>ﬁ</w:t>
+      </w:r>
+      <w:r>
+        <w:t xml:space="preserve">cation. These proprietary technologies are not standardized and </w:t>
+      </w:r>
+      <w:proofErr w:type="gramStart"/>
+      <w:r>
+        <w:t>their</w:t>
+      </w:r>
+      <w:proofErr w:type="gramEnd"/>
+    </w:p>
+    <w:p>
+      <w:proofErr w:type="spellStart"/>
+      <w:r>
+        <w:t>speci</w:t>
+      </w:r>
+      <w:proofErr w:type="spellEnd"/>
+      <w:r>
+        <w:rPr>
+          <w:lang w:val="es-ES"/>
+        </w:rPr>
+        <w:t>ﬁ</w:t>
+      </w:r>
+      <w:r>
+        <w:t>cation is published only on Adobe's website. Many of them are also not</w:t>
+      </w:r>
+    </w:p>
+    <w:p>
+      <w:r>
+        <w:t>supported by popular third-party implementations of PDF.</w:t>
+      </w:r>
+    </w:p>
+    <w:p/>
+    <w:p>
+      <w:r>
         <w:br w:type="page"/>
       </w:r>
     </w:p>
     <w:p>
       <w:r>
         <w:lastRenderedPageBreak/>
-        <w:t>Page 2</w:t>
+        <w:t xml:space="preserve">Page </w:t>
+      </w:r>
+      <w:r>
+        <w:t>3</w:t>
       </w:r>
     </w:p>
     <w:p>
       <w:r>
         <w:t xml:space="preserve">A </w:t>
       </w:r>
-      <w:hyperlink r:id="rId5" w:history="1">
+      <w:hyperlink r:id="rId9" w:history="1">
         <w:r>
           <w:rPr>
             <w:rStyle w:val="Hyperlink"/>

</xml_diff>